<commit_message>
Update Response to Reviewers' Comments_GC.docx
</commit_message>
<xml_diff>
--- a/Submission/Agriculture, Ecosystems and Environment/First Revision/Response to Reviewers' Comments_GC.docx
+++ b/Submission/Agriculture, Ecosystems and Environment/First Revision/Response to Reviewers' Comments_GC.docx
@@ -220,11 +220,6 @@
           <w:sz w:val="24"/>
           <w:szCs w:val="24"/>
           <w:lang w:eastAsia="zh-CN"/>
-          <w14:textFill>
-            <w14:solidFill>
-              <w14:schemeClr w14:val="tx1"/>
-            </w14:solidFill>
-          </w14:textFill>
         </w:rPr>
       </w:pPr>
       <w:r>
@@ -351,11 +346,6 @@
           <w:sz w:val="24"/>
           <w:szCs w:val="24"/>
           <w:lang w:eastAsia="zh-CN"/>
-          <w14:textFill>
-            <w14:solidFill>
-              <w14:schemeClr w14:val="tx1"/>
-            </w14:solidFill>
-          </w14:textFill>
         </w:rPr>
         <w:t>and thoroughly accounted for in the revised manuscript.</w:t>
       </w:r>
@@ -368,11 +358,6 @@
           <w:sz w:val="24"/>
           <w:szCs w:val="24"/>
           <w:lang w:eastAsia="zh-CN"/>
-          <w14:textFill>
-            <w14:solidFill>
-              <w14:schemeClr w14:val="tx1"/>
-            </w14:solidFill>
-          </w14:textFill>
         </w:rPr>
       </w:pPr>
     </w:p>
@@ -384,11 +369,6 @@
           <w:sz w:val="24"/>
           <w:szCs w:val="24"/>
           <w:lang w:eastAsia="zh-CN"/>
-          <w14:textFill>
-            <w14:solidFill>
-              <w14:schemeClr w14:val="tx1"/>
-            </w14:solidFill>
-          </w14:textFill>
         </w:rPr>
       </w:pPr>
     </w:p>
@@ -402,11 +382,6 @@
           <w:sz w:val="24"/>
           <w:szCs w:val="24"/>
           <w:lang w:val="en-US"/>
-          <w14:textFill>
-            <w14:solidFill>
-              <w14:schemeClr w14:val="tx1"/>
-            </w14:solidFill>
-          </w14:textFill>
         </w:rPr>
       </w:pPr>
       <w:r>
@@ -417,11 +392,6 @@
           <w:sz w:val="24"/>
           <w:szCs w:val="24"/>
           <w:u w:val="single"/>
-          <w14:textFill>
-            <w14:solidFill>
-              <w14:schemeClr w14:val="tx1"/>
-            </w14:solidFill>
-          </w14:textFill>
         </w:rPr>
         <w:t>Response</w:t>
       </w:r>
@@ -432,11 +402,6 @@
           <w:color w:val="000000" w:themeColor="text1"/>
           <w:sz w:val="24"/>
           <w:szCs w:val="24"/>
-          <w14:textFill>
-            <w14:solidFill>
-              <w14:schemeClr w14:val="tx1"/>
-            </w14:solidFill>
-          </w14:textFill>
         </w:rPr>
         <w:t xml:space="preserve"> </w:t>
       </w:r>
@@ -446,11 +411,6 @@
           <w:color w:val="000000" w:themeColor="text1"/>
           <w:sz w:val="24"/>
           <w:szCs w:val="24"/>
-          <w14:textFill>
-            <w14:solidFill>
-              <w14:schemeClr w14:val="tx1"/>
-            </w14:solidFill>
-          </w14:textFill>
         </w:rPr>
         <w:t xml:space="preserve">&gt; </w:t>
       </w:r>
@@ -463,17 +423,24 @@
           <w:sz w:val="24"/>
           <w:szCs w:val="24"/>
           <w:lang w:val="en-US"/>
-          <w14:textFill>
-            <w14:solidFill>
-              <w14:schemeClr w14:val="tx1"/>
-            </w14:solidFill>
-          </w14:textFill>
-        </w:rPr>
-        <w:t>Thanks for inviting us to resubmit a revision of our manuscript.  The constructive comments and suggestions from the two reviewers have greatly improved the contents and structure of the article. In particular, we have seriously addressed the major concerns pointed out here and made changes accordingly. Below we briefly summarize our responses to these comments; detailed information is provided in the point-by-point response in the following section.</w:t>
-      </w:r>
-    </w:p>
-    <w:p>
-      <w:pPr>
+        </w:rPr>
+        <w:t>Thanks for inviting us to resubmit a revision of our manuscript. The constructive comments and suggestions from the two reviewers have greatly improved the contents and structure of the article. In particular, we have seriously addressed the major concerns pointed out above and made changes accordingly. Below we briefly summarize our responses to these comments; detailed information is provided in the point-by-point response in the following section.</w:t>
+      </w:r>
+    </w:p>
+    <w:p>
+      <w:pPr>
+        <w:rPr>
+          <w:rFonts w:hint="default" w:cs="Arial"/>
+          <w:b w:val="0"/>
+          <w:bCs/>
+          <w:color w:val="auto"/>
+          <w:sz w:val="24"/>
+          <w:szCs w:val="24"/>
+          <w:highlight w:val="none"/>
+          <w:lang w:val="en-US" w:eastAsia="zh-CN"/>
+        </w:rPr>
+      </w:pPr>
+      <w:r>
         <w:rPr>
           <w:rFonts w:hint="default" w:cs="Arial" w:eastAsiaTheme="minorEastAsia"/>
           <w:b w:val="0"/>
@@ -482,25 +449,26 @@
           <w:sz w:val="24"/>
           <w:szCs w:val="24"/>
           <w:lang w:val="en-US"/>
-          <w14:textFill>
-            <w14:solidFill>
-              <w14:schemeClr w14:val="tx1"/>
-            </w14:solidFill>
-          </w14:textFill>
-        </w:rPr>
-      </w:pPr>
-    </w:p>
-    <w:p>
-      <w:pPr>
-        <w:rPr>
-          <w:rFonts w:cs="Arial"/>
-          <w:b w:val="0"/>
-          <w:bCs/>
-          <w:color w:val="FF0000"/>
-          <w:sz w:val="24"/>
-          <w:szCs w:val="24"/>
-          <w:highlight w:val="none"/>
-          <w:lang w:eastAsia="zh-CN"/>
+        </w:rPr>
+        <w:t xml:space="preserve">First, we have revised the last paragraph of the introduction section by removing the redundant objectives and including some general expectations for our research aims. </w:t>
+      </w:r>
+      <w:r>
+        <w:rPr>
+          <w:rFonts w:hint="eastAsia" w:cs="Arial" w:eastAsiaTheme="minorEastAsia"/>
+          <w:color w:val="auto"/>
+          <w:sz w:val="24"/>
+          <w:szCs w:val="24"/>
+        </w:rPr>
+        <w:t>Please see our response to comment 9 by reviewer 2 for more details.</w:t>
+      </w:r>
+    </w:p>
+    <w:p>
+      <w:pPr>
+        <w:rPr>
+          <w:rFonts w:hint="eastAsia" w:cs="Arial" w:eastAsiaTheme="minorEastAsia"/>
+          <w:color w:val="auto"/>
+          <w:sz w:val="24"/>
+          <w:szCs w:val="24"/>
         </w:rPr>
       </w:pPr>
       <w:r>
@@ -508,67 +476,305 @@
           <w:rFonts w:hint="default" w:cs="Arial" w:eastAsiaTheme="minorEastAsia"/>
           <w:b w:val="0"/>
           <w:bCs/>
-          <w:color w:val="FF0000"/>
+          <w:color w:val="auto"/>
           <w:sz w:val="24"/>
           <w:szCs w:val="24"/>
           <w:highlight w:val="none"/>
           <w:lang w:val="en-US"/>
         </w:rPr>
-        <w:t xml:space="preserve">First, </w:t>
+        <w:t xml:space="preserve">Second, to address the issue of </w:t>
       </w:r>
       <w:r>
         <w:rPr>
           <w:rFonts w:cs="Arial"/>
           <w:b w:val="0"/>
           <w:bCs/>
-          <w:color w:val="FF0000"/>
+          <w:color w:val="auto"/>
           <w:sz w:val="24"/>
           <w:szCs w:val="24"/>
           <w:highlight w:val="none"/>
           <w:lang w:eastAsia="zh-CN"/>
         </w:rPr>
-        <w:t>objectives and hypotheses are unclear</w:t>
-      </w:r>
-    </w:p>
-    <w:p>
-      <w:pPr>
+        <w:t>unbalanced design</w:t>
+      </w:r>
+      <w:r>
         <w:rPr>
           <w:rFonts w:hint="default" w:cs="Arial"/>
           <w:b w:val="0"/>
           <w:bCs/>
-          <w:color w:val="FF0000"/>
+          <w:color w:val="auto"/>
           <w:sz w:val="24"/>
           <w:szCs w:val="24"/>
           <w:highlight w:val="none"/>
           <w:lang w:val="en-US" w:eastAsia="zh-CN"/>
         </w:rPr>
-      </w:pPr>
+        <w:t xml:space="preserve"> (different numbers of farms across years), we have updated our GLM beta regressions by using weights based on the number of observations in each study year. This will account for the unbalanced sampling by putting more emphasis on the patterns in years with more replicate farms and isotope samples. </w:t>
+      </w:r>
+      <w:r>
+        <w:rPr>
+          <w:rFonts w:hint="eastAsia" w:cs="Arial" w:eastAsiaTheme="minorEastAsia"/>
+          <w:color w:val="auto"/>
+          <w:sz w:val="24"/>
+          <w:szCs w:val="24"/>
+        </w:rPr>
+        <w:t xml:space="preserve">Please see our response to comment </w:t>
+      </w:r>
       <w:r>
         <w:rPr>
           <w:rFonts w:hint="default" w:cs="Arial" w:eastAsiaTheme="minorEastAsia"/>
+          <w:color w:val="auto"/>
+          <w:sz w:val="24"/>
+          <w:szCs w:val="24"/>
+          <w:lang w:val="en-US"/>
+        </w:rPr>
+        <w:t>1</w:t>
+      </w:r>
+      <w:r>
+        <w:rPr>
+          <w:rFonts w:hint="eastAsia" w:cs="Arial" w:eastAsiaTheme="minorEastAsia"/>
+          <w:color w:val="auto"/>
+          <w:sz w:val="24"/>
+          <w:szCs w:val="24"/>
+        </w:rPr>
+        <w:t>9 by reviewer 2 for more details.</w:t>
+      </w:r>
+    </w:p>
+    <w:p>
+      <w:pPr>
+        <w:rPr>
+          <w:rFonts w:hint="eastAsia" w:cs="Arial" w:eastAsiaTheme="minorEastAsia"/>
+          <w:color w:val="FF0000"/>
+          <w:sz w:val="24"/>
+          <w:szCs w:val="24"/>
+        </w:rPr>
+      </w:pPr>
+      <w:r>
+        <w:rPr>
+          <w:rFonts w:hint="default" w:cs="Arial" w:eastAsiaTheme="minorEastAsia"/>
+          <w:color w:val="FF0000"/>
+          <w:sz w:val="24"/>
+          <w:szCs w:val="24"/>
+          <w:lang w:val="en-US" w:eastAsia="zh-CN"/>
+        </w:rPr>
+        <w:t>Third, we pooled our prey samples at the order level because t</w:t>
+      </w:r>
+      <w:r>
+        <w:rPr>
+          <w:rFonts w:cs="Arial" w:eastAsiaTheme="minorEastAsia"/>
+          <w:color w:val="FF0000"/>
+          <w:sz w:val="24"/>
+          <w:szCs w:val="24"/>
+        </w:rPr>
+        <w:t>he best practice in using stable isotope mixing models is to have the number of prey sources not exceeding the number of biotracers plus one</w:t>
+      </w:r>
+      <w:r>
+        <w:rPr>
+          <w:rFonts w:hint="default" w:cs="Arial" w:eastAsiaTheme="minorEastAsia"/>
+          <w:color w:val="FF0000"/>
+          <w:sz w:val="24"/>
+          <w:szCs w:val="24"/>
+          <w:lang w:val="en-US"/>
+        </w:rPr>
+        <w:t xml:space="preserve"> (in our case three prey sources would be appropriate)</w:t>
+      </w:r>
+      <w:r>
+        <w:rPr>
+          <w:rFonts w:cs="Arial" w:eastAsiaTheme="minorEastAsia"/>
+          <w:color w:val="FF0000"/>
+          <w:sz w:val="24"/>
+          <w:szCs w:val="24"/>
+        </w:rPr>
+        <w:t xml:space="preserve">. </w:t>
+      </w:r>
+      <w:r>
+        <w:rPr>
+          <w:rFonts w:cs="Arial" w:eastAsiaTheme="minorEastAsia"/>
+          <w:color w:val="FF0000"/>
+          <w:sz w:val="24"/>
+          <w:szCs w:val="24"/>
+        </w:rPr>
+        <w:t>Pooling samples at the family level would yield substantially more prey sources, introducing more uncertainties to the diet estimates.</w:t>
+      </w:r>
+      <w:r>
+        <w:rPr>
+          <w:rFonts w:hint="default" w:cs="Arial" w:eastAsiaTheme="minorEastAsia"/>
+          <w:color w:val="FF0000"/>
+          <w:sz w:val="24"/>
+          <w:szCs w:val="24"/>
+          <w:lang w:val="en-US"/>
+        </w:rPr>
+        <w:t xml:space="preserve"> Moreover, t</w:t>
+      </w:r>
+      <w:r>
+        <w:rPr>
+          <w:rFonts w:cs="Arial" w:eastAsiaTheme="minorEastAsia"/>
+          <w:color w:val="FF0000"/>
+          <w:sz w:val="24"/>
+          <w:szCs w:val="24"/>
+        </w:rPr>
+        <w:t xml:space="preserve">he assignment of trophic guilds and subsequent pooling of prey </w:t>
+      </w:r>
+      <w:r>
+        <w:rPr>
+          <w:rFonts w:hint="default" w:cs="Arial" w:eastAsiaTheme="minorEastAsia"/>
+          <w:color w:val="FF0000"/>
+          <w:sz w:val="24"/>
+          <w:szCs w:val="24"/>
+          <w:lang w:val="en-US"/>
+        </w:rPr>
+        <w:t>sample</w:t>
+      </w:r>
+      <w:bookmarkStart w:id="0" w:name="_GoBack"/>
+      <w:bookmarkEnd w:id="0"/>
+      <w:r>
+        <w:rPr>
+          <w:rFonts w:hint="default" w:cs="Arial" w:eastAsiaTheme="minorEastAsia"/>
+          <w:color w:val="FF0000"/>
+          <w:sz w:val="24"/>
+          <w:szCs w:val="24"/>
+          <w:lang w:val="en-US"/>
+        </w:rPr>
+        <w:t xml:space="preserve">s </w:t>
+      </w:r>
+      <w:r>
+        <w:rPr>
+          <w:rFonts w:cs="Arial" w:eastAsiaTheme="minorEastAsia"/>
+          <w:color w:val="FF0000"/>
+          <w:sz w:val="24"/>
+          <w:szCs w:val="24"/>
+        </w:rPr>
+        <w:t xml:space="preserve">in our study were based on a combination of dietary information in the literature and k-means clustering of carbon and nitrogen isotope signatures of arthropod samples. This </w:t>
+      </w:r>
+      <w:r>
+        <w:rPr>
+          <w:rFonts w:hint="default" w:cs="Arial" w:eastAsiaTheme="minorEastAsia"/>
+          <w:color w:val="FF0000"/>
+          <w:sz w:val="24"/>
+          <w:szCs w:val="24"/>
+          <w:lang w:val="en-US"/>
+        </w:rPr>
+        <w:t xml:space="preserve">procudure </w:t>
+      </w:r>
+      <w:r>
+        <w:rPr>
+          <w:rFonts w:cs="Arial" w:eastAsiaTheme="minorEastAsia"/>
+          <w:color w:val="FF0000"/>
+          <w:sz w:val="24"/>
+          <w:szCs w:val="24"/>
+        </w:rPr>
+        <w:t>ensure</w:t>
+      </w:r>
+      <w:r>
+        <w:rPr>
+          <w:rFonts w:hint="default" w:cs="Arial" w:eastAsiaTheme="minorEastAsia"/>
+          <w:color w:val="FF0000"/>
+          <w:sz w:val="24"/>
+          <w:szCs w:val="24"/>
+          <w:lang w:val="en-US"/>
+        </w:rPr>
+        <w:t>d</w:t>
+      </w:r>
+      <w:r>
+        <w:rPr>
+          <w:rFonts w:cs="Arial" w:eastAsiaTheme="minorEastAsia"/>
+          <w:color w:val="FF0000"/>
+          <w:sz w:val="24"/>
+          <w:szCs w:val="24"/>
+        </w:rPr>
+        <w:t xml:space="preserve"> that the isotopic difference among the prey sources</w:t>
+      </w:r>
+      <w:r>
+        <w:rPr>
+          <w:rFonts w:hint="default" w:cs="Arial" w:eastAsiaTheme="minorEastAsia"/>
+          <w:color w:val="FF0000"/>
+          <w:sz w:val="24"/>
+          <w:szCs w:val="24"/>
+          <w:lang w:val="en-US"/>
+        </w:rPr>
+        <w:t xml:space="preserve"> for mixing model estimation</w:t>
+      </w:r>
+      <w:r>
+        <w:rPr>
+          <w:rFonts w:cs="Arial" w:eastAsiaTheme="minorEastAsia"/>
+          <w:color w:val="FF0000"/>
+          <w:sz w:val="24"/>
+          <w:szCs w:val="24"/>
+        </w:rPr>
+        <w:t>.</w:t>
+      </w:r>
+      <w:r>
+        <w:rPr>
+          <w:rFonts w:hint="default" w:cs="Arial" w:eastAsiaTheme="minorEastAsia"/>
+          <w:color w:val="FF0000"/>
+          <w:sz w:val="24"/>
+          <w:szCs w:val="24"/>
+          <w:lang w:val="en-US"/>
+        </w:rPr>
+        <w:t xml:space="preserve"> We have included a stable isotope biplot of rice plant and prey sources as Appendix A: Fig. S1. </w:t>
+      </w:r>
+      <w:r>
+        <w:rPr>
+          <w:rFonts w:hint="eastAsia" w:cs="Arial" w:eastAsiaTheme="minorEastAsia"/>
+          <w:color w:val="FF0000"/>
+          <w:sz w:val="24"/>
+          <w:szCs w:val="24"/>
+        </w:rPr>
+        <w:t xml:space="preserve">Please see our response to comment </w:t>
+      </w:r>
+      <w:r>
+        <w:rPr>
+          <w:rFonts w:hint="default" w:cs="Arial" w:eastAsiaTheme="minorEastAsia"/>
+          <w:color w:val="FF0000"/>
+          <w:sz w:val="24"/>
+          <w:szCs w:val="24"/>
+          <w:lang w:val="en-US"/>
+        </w:rPr>
+        <w:t>16</w:t>
+      </w:r>
+      <w:r>
+        <w:rPr>
+          <w:rFonts w:hint="eastAsia" w:cs="Arial" w:eastAsiaTheme="minorEastAsia"/>
+          <w:color w:val="FF0000"/>
+          <w:sz w:val="24"/>
+          <w:szCs w:val="24"/>
+        </w:rPr>
+        <w:t xml:space="preserve"> by reviewer 2 for more details.</w:t>
+      </w:r>
+    </w:p>
+    <w:p>
+      <w:pPr>
+        <w:rPr>
+          <w:rFonts w:hint="eastAsia" w:cs="Arial" w:eastAsiaTheme="minorEastAsia"/>
+          <w:color w:val="auto"/>
+          <w:sz w:val="24"/>
+          <w:szCs w:val="24"/>
+        </w:rPr>
+      </w:pPr>
+    </w:p>
+    <w:p>
+      <w:pPr>
+        <w:rPr>
+          <w:rFonts w:hint="default" w:cs="Arial" w:eastAsiaTheme="minorEastAsia"/>
+          <w:color w:val="auto"/>
+          <w:sz w:val="24"/>
+          <w:szCs w:val="24"/>
+          <w:lang w:val="en-US" w:eastAsia="zh-CN"/>
+        </w:rPr>
+      </w:pPr>
+    </w:p>
+    <w:p>
+      <w:pPr>
+        <w:rPr>
+          <w:rFonts w:cs="Arial"/>
           <w:b w:val="0"/>
           <w:bCs/>
           <w:color w:val="FF0000"/>
           <w:sz w:val="24"/>
           <w:szCs w:val="24"/>
           <w:highlight w:val="none"/>
-          <w:lang w:val="en-US"/>
-        </w:rPr>
-        <w:t xml:space="preserve">Second, </w:t>
-      </w:r>
-      <w:r>
-        <w:rPr>
-          <w:rFonts w:cs="Arial"/>
-          <w:b w:val="0"/>
-          <w:bCs/>
-          <w:color w:val="FF0000"/>
-          <w:sz w:val="24"/>
-          <w:szCs w:val="24"/>
-          <w:highlight w:val="none"/>
-          <w:lang w:eastAsia="zh-CN"/>
-        </w:rPr>
-        <w:t>The unbalanced design is questionable</w:t>
-      </w:r>
+          <w:lang w:eastAsia="zh-CN"/>
+        </w:rPr>
+      </w:pPr>
       <w:r>
         <w:rPr>
           <w:rFonts w:hint="default" w:cs="Arial"/>
@@ -580,11 +786,9 @@
           <w:highlight w:val="none"/>
           <w:lang w:val="en-US" w:eastAsia="zh-CN"/>
         </w:rPr>
-        <w:t xml:space="preserve">. </w:t>
-      </w:r>
-    </w:p>
-    <w:p>
-      <w:pPr>
+        <w:t xml:space="preserve">Forth, </w:t>
+      </w:r>
+      <w:r>
         <w:rPr>
           <w:rFonts w:cs="Arial"/>
           <w:b w:val="0"/>
@@ -594,6 +798,17 @@
           <w:szCs w:val="24"/>
           <w:highlight w:val="none"/>
           <w:lang w:eastAsia="zh-CN"/>
+        </w:rPr>
+        <w:t>The absence of intraguild predation</w:t>
+      </w:r>
+    </w:p>
+    <w:p>
+      <w:pPr>
+        <w:rPr>
+          <w:rFonts w:cs="Arial" w:eastAsiaTheme="minorEastAsia"/>
+          <w:b/>
+          <w:sz w:val="24"/>
+          <w:szCs w:val="24"/>
         </w:rPr>
       </w:pPr>
       <w:r>
@@ -607,7 +822,7 @@
           <w:highlight w:val="none"/>
           <w:lang w:val="en-US" w:eastAsia="zh-CN"/>
         </w:rPr>
-        <w:t xml:space="preserve">As for the </w:t>
+        <w:t xml:space="preserve">Finally, </w:t>
       </w:r>
       <w:r>
         <w:rPr>
@@ -620,86 +835,8 @@
           <w:highlight w:val="none"/>
           <w:lang w:eastAsia="zh-CN"/>
         </w:rPr>
-        <w:t>pest consumers were pooled at a taxonomic level rather too coarse (order) adequate isotopic signature resolution</w:t>
-      </w:r>
-    </w:p>
-    <w:p>
-      <w:pPr>
-        <w:rPr>
-          <w:rFonts w:cs="Arial"/>
-          <w:b w:val="0"/>
-          <w:bCs/>
-          <w:color w:val="FF0000"/>
-          <w:sz w:val="24"/>
-          <w:szCs w:val="24"/>
-          <w:highlight w:val="none"/>
-          <w:lang w:eastAsia="zh-CN"/>
-        </w:rPr>
-      </w:pPr>
-      <w:r>
-        <w:rPr>
-          <w:rFonts w:hint="default" w:cs="Arial"/>
-          <w:b w:val="0"/>
-          <w:bCs/>
-          <w:color w:val="FF0000"/>
-          <w:sz w:val="24"/>
-          <w:szCs w:val="24"/>
-          <w:highlight w:val="none"/>
-          <w:lang w:val="en-US" w:eastAsia="zh-CN"/>
-        </w:rPr>
-        <w:t xml:space="preserve">Third, </w:t>
-      </w:r>
-      <w:r>
-        <w:rPr>
-          <w:rFonts w:cs="Arial"/>
-          <w:b w:val="0"/>
-          <w:bCs/>
-          <w:color w:val="FF0000"/>
-          <w:sz w:val="24"/>
-          <w:szCs w:val="24"/>
-          <w:highlight w:val="none"/>
-          <w:lang w:eastAsia="zh-CN"/>
-        </w:rPr>
-        <w:t>The absence of intraguild predation</w:t>
-      </w:r>
-    </w:p>
-    <w:p>
-      <w:pPr>
-        <w:rPr>
-          <w:rFonts w:cs="Arial" w:eastAsiaTheme="minorEastAsia"/>
-          <w:b/>
-          <w:sz w:val="24"/>
-          <w:szCs w:val="24"/>
-        </w:rPr>
-      </w:pPr>
-      <w:r>
-        <w:rPr>
-          <w:rFonts w:hint="default" w:cs="Arial"/>
-          <w:b w:val="0"/>
-          <w:bCs/>
-          <w:color w:val="FF0000"/>
-          <w:sz w:val="24"/>
-          <w:szCs w:val="24"/>
-          <w:highlight w:val="none"/>
-          <w:lang w:val="en-US" w:eastAsia="zh-CN"/>
-        </w:rPr>
-        <w:t xml:space="preserve">Finally, </w:t>
-      </w:r>
-      <w:r>
-        <w:rPr>
-          <w:rFonts w:cs="Arial"/>
-          <w:b w:val="0"/>
-          <w:bCs/>
-          <w:color w:val="FF0000"/>
-          <w:sz w:val="24"/>
-          <w:szCs w:val="24"/>
-          <w:highlight w:val="none"/>
-          <w:lang w:eastAsia="zh-CN"/>
-        </w:rPr>
         <w:t>Introduction and Discussion are excessively long</w:t>
       </w:r>
-      <w:bookmarkStart w:id="0" w:name="_GoBack"/>
-      <w:bookmarkEnd w:id="0"/>
       <w:r>
         <w:rPr>
           <w:rFonts w:cs="Arial" w:eastAsiaTheme="minorEastAsia"/>
@@ -6771,6 +6908,7 @@
     <w:p>
       <w:pPr>
         <w:numPr>
+          <w:ilvl w:val="0"/>
           <w:numId w:val="0"/>
         </w:numPr>
         <w:ind w:leftChars="0"/>

</xml_diff>